<commit_message>
oops lab file modified
</commit_message>
<xml_diff>
--- a/OOP Lab File (Rudra 202117).DOCX
+++ b/OOP Lab File (Rudra 202117).DOCX
@@ -297,51 +297,7 @@
           <w:szCs w:val="36"/>
           <w:lang w:val="en-US"/>
         </w:rPr>
-        <w:t>B.</w:t>
-      </w:r>
-      <w:r>
-        <w:rPr>
-          <w:rFonts w:ascii="Times New Roman" w:hAnsi="Times New Roman" w:cs="Times New Roman"/>
-          <w:b/>
-          <w:bCs/>
-          <w:sz w:val="36"/>
-          <w:szCs w:val="36"/>
-          <w:lang w:val="en-US"/>
-        </w:rPr>
-        <w:t xml:space="preserve"> </w:t>
-      </w:r>
-      <w:r>
-        <w:rPr>
-          <w:rFonts w:ascii="Times New Roman" w:hAnsi="Times New Roman" w:cs="Times New Roman"/>
-          <w:b/>
-          <w:bCs/>
-          <w:sz w:val="36"/>
-          <w:szCs w:val="36"/>
-          <w:lang w:val="en-US"/>
-        </w:rPr>
-        <w:t xml:space="preserve">Tech </w:t>
-      </w:r>
-      <w:r>
-        <w:rPr>
-          <w:rFonts w:ascii="Times New Roman" w:hAnsi="Times New Roman" w:cs="Times New Roman"/>
-          <w:b/>
-          <w:bCs/>
-          <w:sz w:val="36"/>
-          <w:szCs w:val="36"/>
-          <w:lang w:val="en-US"/>
-        </w:rPr>
-        <w:t>CSE (</w:t>
-      </w:r>
-      <w:r>
-        <w:rPr>
-          <w:rFonts w:ascii="Times New Roman" w:hAnsi="Times New Roman" w:cs="Times New Roman"/>
-          <w:b/>
-          <w:bCs/>
-          <w:sz w:val="36"/>
-          <w:szCs w:val="36"/>
-          <w:lang w:val="en-US"/>
-        </w:rPr>
-        <w:t>2</w:t>
+        <w:t>B. Tech CSE (2</w:t>
       </w:r>
       <w:r>
         <w:rPr>
@@ -422,18 +378,7 @@
           <w:szCs w:val="36"/>
           <w:lang w:val="en-US"/>
         </w:rPr>
-        <w:t xml:space="preserve">: </w:t>
-      </w:r>
-      <w:r>
-        <w:rPr>
-          <w:rFonts w:ascii="Times New Roman" w:hAnsi="Times New Roman" w:cs="Times New Roman"/>
-          <w:b/>
-          <w:bCs/>
-          <w:sz w:val="36"/>
-          <w:szCs w:val="36"/>
-          <w:lang w:val="en-US"/>
-        </w:rPr>
-        <w:t>202117</w:t>
+        <w:t>: 202117</w:t>
       </w:r>
     </w:p>
     <w:p>
@@ -959,13 +904,20 @@
               <w:spacing w:line="276" w:lineRule="auto"/>
               <w:rPr>
                 <w:rFonts w:ascii="Times New Roman" w:hAnsi="Times New Roman" w:cs="Times New Roman"/>
-                <w:b/>
-                <w:bCs/>
-                <w:sz w:val="36"/>
-                <w:szCs w:val="36"/>
+                <w:sz w:val="24"/>
+                <w:szCs w:val="24"/>
                 <w:lang w:val="en-US"/>
               </w:rPr>
             </w:pPr>
+            <w:r>
+              <w:rPr>
+                <w:rFonts w:ascii="Times New Roman" w:hAnsi="Times New Roman" w:cs="Times New Roman"/>
+                <w:sz w:val="24"/>
+                <w:szCs w:val="24"/>
+                <w:lang w:val="en-US"/>
+              </w:rPr>
+              <w:t>09/02/22</w:t>
+            </w:r>
           </w:p>
         </w:tc>
         <w:tc>
@@ -1086,13 +1038,20 @@
               <w:spacing w:line="276" w:lineRule="auto"/>
               <w:rPr>
                 <w:rFonts w:ascii="Times New Roman" w:hAnsi="Times New Roman" w:cs="Times New Roman"/>
-                <w:b/>
-                <w:bCs/>
-                <w:sz w:val="36"/>
-                <w:szCs w:val="36"/>
+                <w:sz w:val="24"/>
+                <w:szCs w:val="24"/>
                 <w:lang w:val="en-US"/>
               </w:rPr>
             </w:pPr>
+            <w:r>
+              <w:rPr>
+                <w:rFonts w:ascii="Times New Roman" w:hAnsi="Times New Roman" w:cs="Times New Roman"/>
+                <w:sz w:val="24"/>
+                <w:szCs w:val="24"/>
+                <w:lang w:val="en-US"/>
+              </w:rPr>
+              <w:t>16/02/22</w:t>
+            </w:r>
           </w:p>
         </w:tc>
         <w:tc>
@@ -1297,13 +1256,20 @@
               <w:spacing w:line="276" w:lineRule="auto"/>
               <w:rPr>
                 <w:rFonts w:ascii="Times New Roman" w:hAnsi="Times New Roman" w:cs="Times New Roman"/>
-                <w:b/>
-                <w:bCs/>
-                <w:sz w:val="36"/>
-                <w:szCs w:val="36"/>
+                <w:sz w:val="24"/>
+                <w:szCs w:val="24"/>
                 <w:lang w:val="en-US"/>
               </w:rPr>
             </w:pPr>
+            <w:r>
+              <w:rPr>
+                <w:rFonts w:ascii="Times New Roman" w:hAnsi="Times New Roman" w:cs="Times New Roman"/>
+                <w:sz w:val="24"/>
+                <w:szCs w:val="24"/>
+                <w:lang w:val="en-US"/>
+              </w:rPr>
+              <w:t>23/02/22</w:t>
+            </w:r>
           </w:p>
         </w:tc>
         <w:tc>
@@ -1423,13 +1389,20 @@
               <w:spacing w:line="276" w:lineRule="auto"/>
               <w:rPr>
                 <w:rFonts w:ascii="Times New Roman" w:hAnsi="Times New Roman" w:cs="Times New Roman"/>
-                <w:b/>
-                <w:bCs/>
-                <w:sz w:val="36"/>
-                <w:szCs w:val="36"/>
+                <w:sz w:val="24"/>
+                <w:szCs w:val="24"/>
                 <w:lang w:val="en-US"/>
               </w:rPr>
             </w:pPr>
+            <w:r>
+              <w:rPr>
+                <w:rFonts w:ascii="Times New Roman" w:hAnsi="Times New Roman" w:cs="Times New Roman"/>
+                <w:sz w:val="24"/>
+                <w:szCs w:val="24"/>
+                <w:lang w:val="en-US"/>
+              </w:rPr>
+              <w:t>02/03/22</w:t>
+            </w:r>
           </w:p>
         </w:tc>
         <w:tc>
@@ -1603,13 +1576,20 @@
               <w:spacing w:line="276" w:lineRule="auto"/>
               <w:rPr>
                 <w:rFonts w:ascii="Times New Roman" w:hAnsi="Times New Roman" w:cs="Times New Roman"/>
-                <w:b/>
-                <w:bCs/>
-                <w:sz w:val="36"/>
-                <w:szCs w:val="36"/>
+                <w:sz w:val="24"/>
+                <w:szCs w:val="24"/>
                 <w:lang w:val="en-US"/>
               </w:rPr>
             </w:pPr>
+            <w:r>
+              <w:rPr>
+                <w:rFonts w:ascii="Times New Roman" w:hAnsi="Times New Roman" w:cs="Times New Roman"/>
+                <w:sz w:val="24"/>
+                <w:szCs w:val="24"/>
+                <w:lang w:val="en-US"/>
+              </w:rPr>
+              <w:t>09/03/22</w:t>
+            </w:r>
           </w:p>
         </w:tc>
         <w:tc>
@@ -1745,13 +1725,20 @@
               <w:spacing w:line="276" w:lineRule="auto"/>
               <w:rPr>
                 <w:rFonts w:ascii="Times New Roman" w:hAnsi="Times New Roman" w:cs="Times New Roman"/>
-                <w:b/>
-                <w:bCs/>
-                <w:sz w:val="36"/>
-                <w:szCs w:val="36"/>
+                <w:sz w:val="24"/>
+                <w:szCs w:val="24"/>
                 <w:lang w:val="en-US"/>
               </w:rPr>
             </w:pPr>
+            <w:r>
+              <w:rPr>
+                <w:rFonts w:ascii="Times New Roman" w:hAnsi="Times New Roman" w:cs="Times New Roman"/>
+                <w:sz w:val="24"/>
+                <w:szCs w:val="24"/>
+                <w:lang w:val="en-US"/>
+              </w:rPr>
+              <w:t>16/03/22</w:t>
+            </w:r>
           </w:p>
         </w:tc>
         <w:tc>
@@ -1943,13 +1930,20 @@
               <w:spacing w:line="276" w:lineRule="auto"/>
               <w:rPr>
                 <w:rFonts w:ascii="Times New Roman" w:hAnsi="Times New Roman" w:cs="Times New Roman"/>
-                <w:b/>
-                <w:bCs/>
-                <w:sz w:val="36"/>
-                <w:szCs w:val="36"/>
+                <w:sz w:val="24"/>
+                <w:szCs w:val="24"/>
                 <w:lang w:val="en-US"/>
               </w:rPr>
             </w:pPr>
+            <w:r>
+              <w:rPr>
+                <w:rFonts w:ascii="Times New Roman" w:hAnsi="Times New Roman" w:cs="Times New Roman"/>
+                <w:sz w:val="24"/>
+                <w:szCs w:val="24"/>
+                <w:lang w:val="en-US"/>
+              </w:rPr>
+              <w:t>23/03/22</w:t>
+            </w:r>
           </w:p>
         </w:tc>
         <w:tc>
@@ -2764,21 +2758,7 @@
           <w:sz w:val="28"/>
           <w:szCs w:val="28"/>
         </w:rPr>
-        <w:t xml:space="preserve">Write a function </w:t>
-      </w:r>
-      <w:r>
-        <w:rPr>
-          <w:sz w:val="28"/>
-          <w:szCs w:val="28"/>
-        </w:rPr>
-        <w:t>power (</w:t>
-      </w:r>
-      <w:r>
-        <w:rPr>
-          <w:sz w:val="28"/>
-          <w:szCs w:val="28"/>
-        </w:rPr>
-        <w:t xml:space="preserve">) which raises a number m to a power n. The function takes </w:t>
+        <w:t xml:space="preserve">Write a function power () which raises a number m to a power n. The function takes </w:t>
       </w:r>
       <w:r>
         <w:rPr>
@@ -5450,6 +5430,7 @@
   <w:style w:type="character" w:default="1" w:styleId="DefaultParagraphFont">
     <w:name w:val="Default Paragraph Font"/>
     <w:uiPriority w:val="1"/>
+    <w:semiHidden/>
     <w:unhideWhenUsed/>
   </w:style>
   <w:style w:type="table" w:default="1" w:styleId="TableNormal">

</xml_diff>